<commit_message>
Bugh fixes and makeing load faster
</commit_message>
<xml_diff>
--- a/Moodle entry for linking QR Systems.docx
+++ b/Moodle entry for linking QR Systems.docx
@@ -4,6 +4,9 @@
   <w:body>
     <w:p>
       <w:r>
+        <w:rPr>
+          <w:noProof/>
+        </w:rPr>
         <w:drawing>
           <wp:inline distT="0" distB="0" distL="0" distR="0" wp14:anchorId="33D4F8BE" wp14:editId="6A5CF0C7">
             <wp:extent cx="6858000" cy="5244465"/>
@@ -49,36 +52,51 @@
       </w:r>
     </w:p>
     <w:p>
-      <w:proofErr w:type="spellStart"/>
       <w:r>
         <w:t>school_email</w:t>
       </w:r>
-      <w:proofErr w:type="spellEnd"/>
     </w:p>
     <w:p>
-      <w:proofErr w:type="spellStart"/>
       <w:r>
         <w:t>school_id</w:t>
       </w:r>
-      <w:proofErr w:type="spellEnd"/>
     </w:p>
     <w:p>
-      <w:proofErr w:type="spellStart"/>
       <w:r>
         <w:t>first_name</w:t>
       </w:r>
-      <w:proofErr w:type="spellEnd"/>
     </w:p>
     <w:p>
-      <w:proofErr w:type="spellStart"/>
       <w:r>
         <w:t>last_name</w:t>
       </w:r>
-      <w:proofErr w:type="spellEnd"/>
     </w:p>
     <w:p>
       <w:r>
         <w:t>university</w:t>
+      </w:r>
+    </w:p>
+    <w:p/>
+    <w:p>
+      <w:r>
+        <w:t xml:space="preserve">this is just a test for my site </w:t>
+      </w:r>
+    </w:p>
+    <w:p>
+      <w:r>
+        <w:t>https://</w:t>
+      </w:r>
+      <w:r>
+        <w:t>localhost</w:t>
+      </w:r>
+      <w:r>
+        <w:t>/QRP/moodle_to_QRhomework.php</w:t>
+      </w:r>
+      <w:r>
+        <w:t>?school_email=wagnerj@trine.edu&amp;first_name=John&amp;last_name=wagner&amp;</w:t>
+      </w:r>
+      <w:r>
+        <w:t>school_id=12345</w:t>
       </w:r>
     </w:p>
     <w:p/>
@@ -490,6 +508,7 @@
   <w:style w:type="paragraph" w:default="1" w:styleId="Normal">
     <w:name w:val="Normal"/>
     <w:qFormat/>
+    <w:rsid w:val="00075554"/>
   </w:style>
   <w:style w:type="character" w:default="1" w:styleId="DefaultParagraphFont">
     <w:name w:val="Default Paragraph Font"/>
@@ -517,6 +536,29 @@
     <w:uiPriority w:val="99"/>
     <w:semiHidden/>
     <w:unhideWhenUsed/>
+  </w:style>
+  <w:style w:type="character" w:styleId="Hyperlink">
+    <w:name w:val="Hyperlink"/>
+    <w:basedOn w:val="DefaultParagraphFont"/>
+    <w:uiPriority w:val="99"/>
+    <w:unhideWhenUsed/>
+    <w:rsid w:val="00BB608E"/>
+    <w:rPr>
+      <w:color w:val="0563C1" w:themeColor="hyperlink"/>
+      <w:u w:val="single"/>
+    </w:rPr>
+  </w:style>
+  <w:style w:type="character" w:styleId="UnresolvedMention">
+    <w:name w:val="Unresolved Mention"/>
+    <w:basedOn w:val="DefaultParagraphFont"/>
+    <w:uiPriority w:val="99"/>
+    <w:semiHidden/>
+    <w:unhideWhenUsed/>
+    <w:rsid w:val="00BB608E"/>
+    <w:rPr>
+      <w:color w:val="605E5C"/>
+      <w:shd w:val="clear" w:color="auto" w:fill="E1DFDD"/>
+    </w:rPr>
   </w:style>
 </w:styles>
 </file>

</xml_diff>